<commit_message>
Modify README.md and demp
</commit_message>
<xml_diff>
--- a/Project_Demo_Form.docx
+++ b/Project_Demo_Form.docx
@@ -109,23 +109,7 @@
           <w:b/>
           <w:u w:val="single"/>
         </w:rPr>
-        <w:t xml:space="preserve">ER-Model (describe each </w:t>
-      </w:r>
-      <w:proofErr w:type="gramStart"/>
-      <w:r>
-        <w:rPr>
-          <w:b/>
-          <w:u w:val="single"/>
-        </w:rPr>
-        <w:t>members</w:t>
-      </w:r>
-      <w:proofErr w:type="gramEnd"/>
-      <w:r>
-        <w:rPr>
-          <w:b/>
-          <w:u w:val="single"/>
-        </w:rPr>
-        <w:t xml:space="preserve"> contribution):</w:t>
+        <w:t>ER-Model (describe each members contribution):</w:t>
       </w:r>
     </w:p>
     <w:p>
@@ -162,7 +146,13 @@
         <w:t xml:space="preserve"> the</w:t>
       </w:r>
       <w:r>
-        <w:t xml:space="preserve"> ER Diagram when the design has deepened.</w:t>
+        <w:t xml:space="preserve"> ER Diagram when the design has </w:t>
+      </w:r>
+      <w:r>
+        <w:t>furthered</w:t>
+      </w:r>
+      <w:r>
+        <w:t>.</w:t>
       </w:r>
     </w:p>
     <w:p>
@@ -196,7 +186,10 @@
         <w:t xml:space="preserve">the </w:t>
       </w:r>
       <w:r>
-        <w:t>ER Diagram when the design has deepened</w:t>
+        <w:t xml:space="preserve">ER Diagram when the design has </w:t>
+      </w:r>
+      <w:r>
+        <w:t>furthered</w:t>
       </w:r>
       <w:r>
         <w:t>.</w:t>
@@ -266,6 +259,9 @@
         <w:t>les in the Implementation phase</w:t>
       </w:r>
       <w:r>
+        <w:t>; create newly added entities and relationships when the design has furthered</w:t>
+      </w:r>
+      <w:r>
         <w:t>.</w:t>
       </w:r>
     </w:p>
@@ -331,23 +327,7 @@
           <w:b/>
           <w:u w:val="single"/>
         </w:rPr>
-        <w:t xml:space="preserve">Implementation (describe each </w:t>
-      </w:r>
-      <w:proofErr w:type="gramStart"/>
-      <w:r>
-        <w:rPr>
-          <w:b/>
-          <w:u w:val="single"/>
-        </w:rPr>
-        <w:t>members</w:t>
-      </w:r>
-      <w:proofErr w:type="gramEnd"/>
-      <w:r>
-        <w:rPr>
-          <w:b/>
-          <w:u w:val="single"/>
-        </w:rPr>
-        <w:t xml:space="preserve"> contribution):</w:t>
+        <w:t>Implementation (describe each members contribution):</w:t>
       </w:r>
     </w:p>
     <w:p>
@@ -410,6 +390,9 @@
         <w:t xml:space="preserve">; </w:t>
       </w:r>
       <w:r>
+        <w:t xml:space="preserve">help to </w:t>
+      </w:r>
+      <w:r>
         <w:t>determine the overall architecture of the web;</w:t>
       </w:r>
       <w:r>
@@ -444,64 +427,23 @@
     <w:p>
       <w:pPr>
         <w:rPr>
-          <w:i/>
+          <w:b/>
+          <w:u w:val="single"/>
         </w:rPr>
       </w:pPr>
       <w:r>
         <w:rPr>
+          <w:b/>
+          <w:u w:val="single"/>
+        </w:rPr>
+        <w:lastRenderedPageBreak/>
+        <w:t>Coding:</w:t>
+      </w:r>
+    </w:p>
+    <w:p>
+      <w:r>
+        <w:rPr>
           <w:rFonts w:hint="eastAsia"/>
-          <w:i/>
-        </w:rPr>
-        <w:lastRenderedPageBreak/>
-        <w:t>Below two sub</w:t>
-      </w:r>
-      <w:r>
-        <w:rPr>
-          <w:i/>
-        </w:rPr>
-        <w:t>-</w:t>
-      </w:r>
-      <w:r>
-        <w:rPr>
-          <w:rFonts w:hint="eastAsia"/>
-          <w:i/>
-        </w:rPr>
-        <w:t>phases are still in-</w:t>
-      </w:r>
-      <w:r>
-        <w:rPr>
-          <w:i/>
-        </w:rPr>
-        <w:t>progress</w:t>
-      </w:r>
-      <w:r>
-        <w:rPr>
-          <w:rFonts w:hint="eastAsia"/>
-          <w:i/>
-        </w:rPr>
-        <w:t>.</w:t>
-      </w:r>
-    </w:p>
-    <w:p/>
-    <w:p>
-      <w:pPr>
-        <w:rPr>
-          <w:b/>
-          <w:u w:val="single"/>
-        </w:rPr>
-      </w:pPr>
-      <w:r>
-        <w:rPr>
-          <w:b/>
-          <w:u w:val="single"/>
-        </w:rPr>
-        <w:t>Coding:</w:t>
-      </w:r>
-    </w:p>
-    <w:p>
-      <w:r>
-        <w:rPr>
-          <w:rFonts w:hint="eastAsia"/>
         </w:rPr>
         <w:t>Zheng You:</w:t>
       </w:r>
@@ -509,17 +451,15 @@
         <w:t xml:space="preserve"> Use </w:t>
       </w:r>
       <w:proofErr w:type="spellStart"/>
-      <w:proofErr w:type="gramStart"/>
       <w:r>
         <w:t>isp</w:t>
       </w:r>
       <w:proofErr w:type="spellEnd"/>
-      <w:proofErr w:type="gramEnd"/>
       <w:r>
         <w:t xml:space="preserve"> and JavaBean to create the web pages for login and logout</w:t>
       </w:r>
       <w:r>
-        <w:t xml:space="preserve"> (20%)</w:t>
+        <w:t>; implement checkout functionalities; debug when problems rise including other two team members’ implementations.</w:t>
       </w:r>
     </w:p>
     <w:p>
@@ -535,12 +475,10 @@
         <w:t xml:space="preserve">Use </w:t>
       </w:r>
       <w:proofErr w:type="spellStart"/>
-      <w:proofErr w:type="gramStart"/>
       <w:r>
         <w:t>isp</w:t>
       </w:r>
       <w:proofErr w:type="spellEnd"/>
-      <w:proofErr w:type="gramEnd"/>
       <w:r>
         <w:t xml:space="preserve"> and JavaBean to create the web page for </w:t>
       </w:r>
@@ -553,9 +491,6 @@
       <w:r>
         <w:t>, modify prices, etc.</w:t>
       </w:r>
-      <w:r>
-        <w:t xml:space="preserve"> (35%)</w:t>
-      </w:r>
     </w:p>
     <w:p>
       <w:proofErr w:type="spellStart"/>
@@ -570,12 +505,10 @@
         <w:t xml:space="preserve">Use </w:t>
       </w:r>
       <w:proofErr w:type="spellStart"/>
-      <w:proofErr w:type="gramStart"/>
       <w:r>
         <w:t>isp</w:t>
       </w:r>
       <w:proofErr w:type="spellEnd"/>
-      <w:proofErr w:type="gramEnd"/>
       <w:r>
         <w:t xml:space="preserve"> and JavaBean to create the web page for </w:t>
       </w:r>
@@ -602,9 +535,6 @@
       </w:r>
       <w:r>
         <w:t>, etc.</w:t>
-      </w:r>
-      <w:r>
-        <w:t xml:space="preserve"> (45%)</w:t>
       </w:r>
     </w:p>
     <w:p>

</xml_diff>

<commit_message>
All Done! Please use this commit for grading!
</commit_message>
<xml_diff>
--- a/Project_Demo_Form.docx
+++ b/Project_Demo_Form.docx
@@ -57,45 +57,187 @@
         <w:rPr>
           <w:b/>
         </w:rPr>
-        <w:t xml:space="preserve"> Zheng You, </w:t>
-      </w:r>
-      <w:proofErr w:type="spellStart"/>
-      <w:r>
-        <w:rPr>
-          <w:b/>
-        </w:rPr>
-        <w:t>Yuxiang</w:t>
-      </w:r>
-      <w:proofErr w:type="spellEnd"/>
-      <w:r>
-        <w:rPr>
-          <w:b/>
-        </w:rPr>
-        <w:t xml:space="preserve"> Huang, </w:t>
-      </w:r>
-      <w:proofErr w:type="spellStart"/>
-      <w:r>
-        <w:rPr>
-          <w:b/>
-        </w:rPr>
-        <w:t>Haojia</w:t>
-      </w:r>
-      <w:proofErr w:type="spellEnd"/>
-      <w:r>
-        <w:rPr>
-          <w:b/>
-        </w:rPr>
-        <w:t xml:space="preserve"> Yu</w:t>
-      </w:r>
-    </w:p>
+        <w:t xml:space="preserve"> Zheng You, Yuxiang Huang, Haojia Yu</w:t>
+      </w:r>
+    </w:p>
+    <w:p/>
     <w:p>
       <w:pPr>
         <w:rPr>
+          <w:b/>
+          <w:u w:val="single"/>
+        </w:rPr>
+      </w:pPr>
+      <w:r>
+        <w:rPr>
+          <w:b/>
+          <w:u w:val="single"/>
+        </w:rPr>
+        <w:t>ER-Model (describe each members contribution):</w:t>
+      </w:r>
+    </w:p>
+    <w:p>
+      <w:r>
+        <w:rPr>
           <w:rFonts w:hint="eastAsia"/>
         </w:rPr>
+        <w:t>Zheng You</w:t>
+      </w:r>
+      <w:r>
+        <w:t xml:space="preserve">: Design the whole ER Diagram; </w:t>
+      </w:r>
+      <w:r>
+        <w:t>u</w:t>
+      </w:r>
+      <w:r>
+        <w:t>se ERD</w:t>
+      </w:r>
+      <w:r>
+        <w:t>Plus to draw the formal version</w:t>
+      </w:r>
+      <w:r>
+        <w:t xml:space="preserve"> of graph; revise</w:t>
+      </w:r>
+      <w:r>
+        <w:t xml:space="preserve"> the</w:t>
+      </w:r>
+      <w:r>
+        <w:t xml:space="preserve"> ER Diagram when the design has </w:t>
+      </w:r>
+      <w:r>
+        <w:t>furthered</w:t>
+      </w:r>
+      <w:r>
+        <w:t>.</w:t>
+      </w:r>
+    </w:p>
+    <w:p>
+      <w:r>
+        <w:t xml:space="preserve">Yuxiang Huang: </w:t>
+      </w:r>
+      <w:r>
+        <w:t>Design and r</w:t>
+      </w:r>
+      <w:r>
+        <w:t>evise the ER Diagram</w:t>
+      </w:r>
+      <w:r>
+        <w:t>;</w:t>
+      </w:r>
+      <w:r>
+        <w:t xml:space="preserve"> </w:t>
+      </w:r>
+      <w:r>
+        <w:t xml:space="preserve">provide suggestions to </w:t>
+      </w:r>
+      <w:r>
+        <w:t xml:space="preserve">revise </w:t>
+      </w:r>
+      <w:r>
+        <w:t xml:space="preserve">the </w:t>
+      </w:r>
+      <w:r>
+        <w:t xml:space="preserve">ER Diagram when the design has </w:t>
+      </w:r>
+      <w:r>
+        <w:t>furthered</w:t>
+      </w:r>
+      <w:r>
+        <w:t>.</w:t>
+      </w:r>
+    </w:p>
+    <w:p>
+      <w:r>
+        <w:t>Haojia Yu: Suggestions on the ER Diagram</w:t>
+      </w:r>
+      <w:r>
+        <w:t xml:space="preserve"> </w:t>
+      </w:r>
+      <w:r>
+        <w:t xml:space="preserve">initial </w:t>
+      </w:r>
+      <w:r>
+        <w:t>creation.</w:t>
+      </w:r>
+    </w:p>
+    <w:p>
+      <w:pPr>
+        <w:rPr>
+          <w:b/>
+          <w:u w:val="single"/>
+        </w:rPr>
       </w:pPr>
+    </w:p>
+    <w:p>
+      <w:pPr>
+        <w:rPr>
+          <w:b/>
+          <w:u w:val="single"/>
+        </w:rPr>
+      </w:pPr>
+      <w:r>
+        <w:rPr>
+          <w:b/>
+          <w:u w:val="single"/>
+        </w:rPr>
+        <w:t>SQL DDL script (describe each members contribution):</w:t>
+      </w:r>
+    </w:p>
+    <w:p>
+      <w:r>
+        <w:rPr>
+          <w:rFonts w:hint="eastAsia"/>
+        </w:rPr>
+        <w:t>Zheng You</w:t>
+      </w:r>
+      <w:r>
+        <w:t xml:space="preserve">: </w:t>
+      </w:r>
+      <w:r>
+        <w:t>Convert</w:t>
+      </w:r>
+      <w:r>
+        <w:t xml:space="preserve"> the ER Diagram to sql commands; create insert commands for examp</w:t>
+      </w:r>
+      <w:r>
+        <w:t>les in the Implementation phase</w:t>
+      </w:r>
+      <w:r>
+        <w:t>; create newly added entities and relationships when the design has furthered</w:t>
+      </w:r>
+      <w:r>
+        <w:t>.</w:t>
+      </w:r>
+    </w:p>
+    <w:p>
+      <w:r>
+        <w:t xml:space="preserve">Yuxiang Huang: Convert the </w:t>
+      </w:r>
+      <w:r>
+        <w:t xml:space="preserve">initial </w:t>
+      </w:r>
+      <w:r>
+        <w:t>ER Diagram to sql commands</w:t>
+      </w:r>
+      <w:r>
+        <w:t>.</w:t>
+      </w:r>
+    </w:p>
+    <w:p>
+      <w:r>
+        <w:t xml:space="preserve">Haojia Yu: Convert the </w:t>
+      </w:r>
+      <w:r>
+        <w:t xml:space="preserve">initial </w:t>
+      </w:r>
       <w:bookmarkStart w:id="0" w:name="_GoBack"/>
       <w:bookmarkEnd w:id="0"/>
+      <w:r>
+        <w:t>ER Diagram to sql commands</w:t>
+      </w:r>
+      <w:r>
+        <w:t>.</w:t>
+      </w:r>
     </w:p>
     <w:p>
       <w:pPr>
@@ -104,12 +246,35 @@
           <w:u w:val="single"/>
         </w:rPr>
       </w:pPr>
-      <w:r>
-        <w:rPr>
-          <w:b/>
-          <w:u w:val="single"/>
-        </w:rPr>
-        <w:t>ER-Model (describe each members contribution):</w:t>
+    </w:p>
+    <w:p>
+      <w:pPr>
+        <w:rPr>
+          <w:b/>
+          <w:u w:val="single"/>
+        </w:rPr>
+      </w:pPr>
+      <w:r>
+        <w:rPr>
+          <w:b/>
+          <w:u w:val="single"/>
+        </w:rPr>
+        <w:t>Implementation (describe each members contribution):</w:t>
+      </w:r>
+    </w:p>
+    <w:p>
+      <w:pPr>
+        <w:rPr>
+          <w:b/>
+          <w:u w:val="single"/>
+        </w:rPr>
+      </w:pPr>
+      <w:r>
+        <w:rPr>
+          <w:b/>
+          <w:u w:val="single"/>
+        </w:rPr>
+        <w:t>Design:</w:t>
       </w:r>
     </w:p>
     <w:p>
@@ -117,288 +282,50 @@
         <w:rPr>
           <w:rFonts w:hint="eastAsia"/>
         </w:rPr>
-        <w:t>Zheng You</w:t>
-      </w:r>
-      <w:r>
-        <w:t xml:space="preserve">: Design the whole ER Diagram; </w:t>
-      </w:r>
-      <w:r>
-        <w:t>u</w:t>
-      </w:r>
-      <w:r>
-        <w:t xml:space="preserve">se </w:t>
-      </w:r>
-      <w:proofErr w:type="spellStart"/>
-      <w:r>
-        <w:t>ERD</w:t>
-      </w:r>
-      <w:r>
-        <w:t>Plus</w:t>
-      </w:r>
-      <w:proofErr w:type="spellEnd"/>
-      <w:r>
-        <w:t xml:space="preserve"> to draw the formal version</w:t>
-      </w:r>
-      <w:r>
-        <w:t xml:space="preserve"> of graph; revise</w:t>
-      </w:r>
-      <w:r>
-        <w:t xml:space="preserve"> the</w:t>
-      </w:r>
-      <w:r>
-        <w:t xml:space="preserve"> ER Diagram when the design has </w:t>
-      </w:r>
-      <w:r>
-        <w:t>furthered</w:t>
+        <w:t>Zheng You:</w:t>
+      </w:r>
+      <w:r>
+        <w:t xml:space="preserve"> Discuss and determine the final form of deliverable</w:t>
+      </w:r>
+      <w:r>
+        <w:t>, a website</w:t>
+      </w:r>
+      <w:r>
+        <w:t xml:space="preserve">; </w:t>
+      </w:r>
+      <w:r>
+        <w:t xml:space="preserve">design the functions of staff and customer; determine the overall architecture of the web; </w:t>
+      </w:r>
+      <w:r>
+        <w:t>distribute assignments for all three team members; design the login and logout web pages</w:t>
       </w:r>
       <w:r>
         <w:t>.</w:t>
       </w:r>
     </w:p>
     <w:p>
-      <w:proofErr w:type="spellStart"/>
-      <w:r>
-        <w:t>Yuxiang</w:t>
-      </w:r>
-      <w:proofErr w:type="spellEnd"/>
-      <w:r>
-        <w:t xml:space="preserve"> Huang: </w:t>
-      </w:r>
-      <w:r>
-        <w:t>Design and r</w:t>
-      </w:r>
-      <w:r>
-        <w:t>evise the ER Diagram</w:t>
-      </w:r>
-      <w:r>
-        <w:t>;</w:t>
+      <w:r>
+        <w:t xml:space="preserve">Yuxiang Huang: </w:t>
+      </w:r>
+      <w:r>
+        <w:t>D</w:t>
+      </w:r>
+      <w:r>
+        <w:t>esign the functions of staff and customer</w:t>
+      </w:r>
+      <w:r>
+        <w:t xml:space="preserve">; </w:t>
+      </w:r>
+      <w:r>
+        <w:t xml:space="preserve">help to </w:t>
+      </w:r>
+      <w:r>
+        <w:t>determine the overall architecture of the web;</w:t>
       </w:r>
       <w:r>
         <w:t xml:space="preserve"> </w:t>
       </w:r>
       <w:r>
-        <w:t xml:space="preserve">provide suggestions to </w:t>
-      </w:r>
-      <w:r>
-        <w:t xml:space="preserve">revise </w:t>
-      </w:r>
-      <w:r>
-        <w:t xml:space="preserve">the </w:t>
-      </w:r>
-      <w:r>
-        <w:t xml:space="preserve">ER Diagram when the design has </w:t>
-      </w:r>
-      <w:r>
-        <w:t>furthered</w:t>
-      </w:r>
-      <w:r>
-        <w:t>.</w:t>
-      </w:r>
-    </w:p>
-    <w:p>
-      <w:proofErr w:type="spellStart"/>
-      <w:r>
-        <w:t>Haojia</w:t>
-      </w:r>
-      <w:proofErr w:type="spellEnd"/>
-      <w:r>
-        <w:t xml:space="preserve"> Yu: Suggestions on the ER Diagram</w:t>
-      </w:r>
-      <w:r>
-        <w:t xml:space="preserve"> creation.</w:t>
-      </w:r>
-    </w:p>
-    <w:p>
-      <w:pPr>
-        <w:rPr>
-          <w:b/>
-          <w:u w:val="single"/>
-        </w:rPr>
-      </w:pPr>
-    </w:p>
-    <w:p>
-      <w:pPr>
-        <w:rPr>
-          <w:b/>
-          <w:u w:val="single"/>
-        </w:rPr>
-      </w:pPr>
-      <w:r>
-        <w:rPr>
-          <w:b/>
-          <w:u w:val="single"/>
-        </w:rPr>
-        <w:t>SQL DDL script (describe each members contribution):</w:t>
-      </w:r>
-    </w:p>
-    <w:p>
-      <w:r>
-        <w:rPr>
-          <w:rFonts w:hint="eastAsia"/>
-        </w:rPr>
-        <w:t>Zheng You</w:t>
-      </w:r>
-      <w:r>
-        <w:t xml:space="preserve">: </w:t>
-      </w:r>
-      <w:r>
-        <w:t>Convert</w:t>
-      </w:r>
-      <w:r>
-        <w:t xml:space="preserve"> the ER Diagram to </w:t>
-      </w:r>
-      <w:proofErr w:type="spellStart"/>
-      <w:r>
-        <w:t>sql</w:t>
-      </w:r>
-      <w:proofErr w:type="spellEnd"/>
-      <w:r>
-        <w:t xml:space="preserve"> commands; create insert commands for examp</w:t>
-      </w:r>
-      <w:r>
-        <w:t>les in the Implementation phase</w:t>
-      </w:r>
-      <w:r>
-        <w:t>; create newly added entities and relationships when the design has furthered</w:t>
-      </w:r>
-      <w:r>
-        <w:t>.</w:t>
-      </w:r>
-    </w:p>
-    <w:p>
-      <w:proofErr w:type="spellStart"/>
-      <w:r>
-        <w:t>Yuxiang</w:t>
-      </w:r>
-      <w:proofErr w:type="spellEnd"/>
-      <w:r>
-        <w:t xml:space="preserve"> Huang: Convert the ER Diagram to </w:t>
-      </w:r>
-      <w:proofErr w:type="spellStart"/>
-      <w:r>
-        <w:t>sql</w:t>
-      </w:r>
-      <w:proofErr w:type="spellEnd"/>
-      <w:r>
-        <w:t xml:space="preserve"> commands</w:t>
-      </w:r>
-      <w:r>
-        <w:t>.</w:t>
-      </w:r>
-    </w:p>
-    <w:p>
-      <w:proofErr w:type="spellStart"/>
-      <w:r>
-        <w:t>Haojia</w:t>
-      </w:r>
-      <w:proofErr w:type="spellEnd"/>
-      <w:r>
-        <w:t xml:space="preserve"> Yu: Convert the ER Diagram to </w:t>
-      </w:r>
-      <w:proofErr w:type="spellStart"/>
-      <w:r>
-        <w:t>sql</w:t>
-      </w:r>
-      <w:proofErr w:type="spellEnd"/>
-      <w:r>
-        <w:t xml:space="preserve"> commands</w:t>
-      </w:r>
-      <w:r>
-        <w:t>.</w:t>
-      </w:r>
-    </w:p>
-    <w:p>
-      <w:pPr>
-        <w:rPr>
-          <w:b/>
-          <w:u w:val="single"/>
-        </w:rPr>
-      </w:pPr>
-    </w:p>
-    <w:p>
-      <w:pPr>
-        <w:rPr>
-          <w:b/>
-          <w:u w:val="single"/>
-        </w:rPr>
-      </w:pPr>
-      <w:r>
-        <w:rPr>
-          <w:b/>
-          <w:u w:val="single"/>
-        </w:rPr>
-        <w:t>Implementation (describe each members contribution):</w:t>
-      </w:r>
-    </w:p>
-    <w:p>
-      <w:pPr>
-        <w:rPr>
-          <w:b/>
-          <w:u w:val="single"/>
-        </w:rPr>
-      </w:pPr>
-      <w:r>
-        <w:rPr>
-          <w:b/>
-          <w:u w:val="single"/>
-        </w:rPr>
-        <w:t>Design:</w:t>
-      </w:r>
-    </w:p>
-    <w:p>
-      <w:r>
-        <w:rPr>
-          <w:rFonts w:hint="eastAsia"/>
-        </w:rPr>
-        <w:t>Zheng You:</w:t>
-      </w:r>
-      <w:r>
-        <w:t xml:space="preserve"> Discuss and determine the final form of deliverable</w:t>
-      </w:r>
-      <w:r>
-        <w:t>, a website</w:t>
-      </w:r>
-      <w:r>
-        <w:t xml:space="preserve">; </w:t>
-      </w:r>
-      <w:r>
-        <w:t xml:space="preserve">design the functions of staff and customer; determine the overall architecture of the web; </w:t>
-      </w:r>
-      <w:r>
-        <w:t>distribute assignments for all three team members; design the login and logout web pages</w:t>
-      </w:r>
-      <w:r>
-        <w:t>.</w:t>
-      </w:r>
-    </w:p>
-    <w:p>
-      <w:proofErr w:type="spellStart"/>
-      <w:r>
-        <w:t>Yuxiang</w:t>
-      </w:r>
-      <w:proofErr w:type="spellEnd"/>
-      <w:r>
-        <w:t xml:space="preserve"> Huang: </w:t>
-      </w:r>
-      <w:r>
-        <w:t>D</w:t>
-      </w:r>
-      <w:r>
-        <w:t>esign the functions of staff and customer</w:t>
-      </w:r>
-      <w:r>
-        <w:t xml:space="preserve">; </w:t>
-      </w:r>
-      <w:r>
-        <w:t xml:space="preserve">help to </w:t>
-      </w:r>
-      <w:r>
-        <w:t>determine the overall architecture of the web;</w:t>
-      </w:r>
-      <w:r>
-        <w:t xml:space="preserve"> </w:t>
-      </w:r>
-      <w:r>
         <w:t>mainly focus on the staff’s function</w:t>
       </w:r>
       <w:r>
@@ -406,13 +333,8 @@
       </w:r>
     </w:p>
     <w:p>
-      <w:proofErr w:type="spellStart"/>
-      <w:r>
-        <w:t>Haojia</w:t>
-      </w:r>
-      <w:proofErr w:type="spellEnd"/>
-      <w:r>
-        <w:t xml:space="preserve"> Yu: Focus on the customer’s function</w:t>
+      <w:r>
+        <w:t>Haojia Yu: Focus on the customer’s function</w:t>
       </w:r>
       <w:r>
         <w:t xml:space="preserve">, </w:t>
@@ -448,39 +370,18 @@
         <w:t>Zheng You:</w:t>
       </w:r>
       <w:r>
-        <w:t xml:space="preserve"> Use </w:t>
-      </w:r>
-      <w:proofErr w:type="spellStart"/>
-      <w:r>
-        <w:t>isp</w:t>
-      </w:r>
-      <w:proofErr w:type="spellEnd"/>
-      <w:r>
-        <w:t xml:space="preserve"> and JavaBean to create the web pages for login and logout</w:t>
+        <w:t xml:space="preserve"> Use isp and JavaBean to create the web pages for login and logout</w:t>
       </w:r>
       <w:r>
         <w:t>; implement checkout functionalities; debug when problems rise including other two team members’ implementations.</w:t>
       </w:r>
     </w:p>
     <w:p>
-      <w:proofErr w:type="spellStart"/>
-      <w:r>
-        <w:t>Yuxiang</w:t>
-      </w:r>
-      <w:proofErr w:type="spellEnd"/>
-      <w:r>
-        <w:t xml:space="preserve"> Huang: </w:t>
-      </w:r>
-      <w:r>
-        <w:t xml:space="preserve">Use </w:t>
-      </w:r>
-      <w:proofErr w:type="spellStart"/>
-      <w:r>
-        <w:t>isp</w:t>
-      </w:r>
-      <w:proofErr w:type="spellEnd"/>
-      <w:r>
-        <w:t xml:space="preserve"> and JavaBean to create the web page for </w:t>
+      <w:r>
+        <w:t xml:space="preserve">Yuxiang Huang: </w:t>
+      </w:r>
+      <w:r>
+        <w:t xml:space="preserve">Use isp and JavaBean to create the web page for </w:t>
       </w:r>
       <w:r>
         <w:t>staff’s functions, such as add product, add warehouse</w:t>
@@ -493,24 +394,11 @@
       </w:r>
     </w:p>
     <w:p>
-      <w:proofErr w:type="spellStart"/>
-      <w:r>
-        <w:t>Haojia</w:t>
-      </w:r>
-      <w:proofErr w:type="spellEnd"/>
-      <w:r>
-        <w:t xml:space="preserve"> Yu: </w:t>
-      </w:r>
-      <w:r>
-        <w:t xml:space="preserve">Use </w:t>
-      </w:r>
-      <w:proofErr w:type="spellStart"/>
-      <w:r>
-        <w:t>isp</w:t>
-      </w:r>
-      <w:proofErr w:type="spellEnd"/>
-      <w:r>
-        <w:t xml:space="preserve"> and JavaBean to create the web page for </w:t>
+      <w:r>
+        <w:t xml:space="preserve">Haojia Yu: </w:t>
+      </w:r>
+      <w:r>
+        <w:t xml:space="preserve">Use isp and JavaBean to create the web page for </w:t>
       </w:r>
       <w:r>
         <w:t>customer</w:t>
@@ -581,13 +469,8 @@
       </w:r>
     </w:p>
     <w:p>
-      <w:proofErr w:type="spellStart"/>
-      <w:r>
-        <w:t>Yuxiang</w:t>
-      </w:r>
-      <w:proofErr w:type="spellEnd"/>
-      <w:r>
-        <w:t xml:space="preserve"> Huang: </w:t>
+      <w:r>
+        <w:t xml:space="preserve">Yuxiang Huang: </w:t>
       </w:r>
       <w:r>
         <w:t>Use JDBC to create</w:t>
@@ -627,13 +510,8 @@
       </w:r>
     </w:p>
     <w:p>
-      <w:proofErr w:type="spellStart"/>
-      <w:r>
-        <w:t>Haojia</w:t>
-      </w:r>
-      <w:proofErr w:type="spellEnd"/>
-      <w:r>
-        <w:t xml:space="preserve"> Yu: </w:t>
+      <w:r>
+        <w:t xml:space="preserve">Haojia Yu: </w:t>
       </w:r>
       <w:r>
         <w:t>Use JDBC to try to create</w:t>

</xml_diff>